<commit_message>
Update Verslag stuurgroep 17-10-2022.docx
</commit_message>
<xml_diff>
--- a/Stuurgroep/Verslagen/Verslag stuurgroep 17-10-2022.docx
+++ b/Stuurgroep/Verslagen/Verslag stuurgroep 17-10-2022.docx
@@ -43,17 +43,8 @@
           <w:sz w:val="28"/>
           <w:szCs w:val="28"/>
         </w:rPr>
-        <w:t xml:space="preserve">Stuurgroep kennisplatform </w:t>
-      </w:r>
-      <w:proofErr w:type="spellStart"/>
-      <w:r>
-        <w:rPr>
-          <w:sz w:val="28"/>
-          <w:szCs w:val="28"/>
-        </w:rPr>
-        <w:t>APIs</w:t>
-      </w:r>
-      <w:proofErr w:type="spellEnd"/>
+        <w:t>Stuurgroep kennisplatform APIs</w:t>
+      </w:r>
     </w:p>
     <w:p>
       <w:pPr>
@@ -380,21 +371,7 @@
           <w:rPr>
             <w:rStyle w:val="Hyperlink"/>
           </w:rPr>
-          <w:t xml:space="preserve">bijeenkomst stuurgroep en </w:t>
-        </w:r>
-        <w:proofErr w:type="spellStart"/>
-        <w:r>
-          <w:rPr>
-            <w:rStyle w:val="Hyperlink"/>
-          </w:rPr>
-          <w:t>werkgroeptrekkers</w:t>
-        </w:r>
-        <w:proofErr w:type="spellEnd"/>
-        <w:r>
-          <w:rPr>
-            <w:rStyle w:val="Hyperlink"/>
-          </w:rPr>
-          <w:t xml:space="preserve"> op 9 mei 2022</w:t>
+          <w:t>bijeenkomst stuurgroep en werkgroeptrekkers op 9 mei 2022</w:t>
         </w:r>
       </w:hyperlink>
       <w:r>
@@ -414,7 +391,13 @@
     </w:p>
     <w:p>
       <w:r>
-        <w:t xml:space="preserve">Sinds de vorige bijeenkomst van de stuurgroep is het programma data bij de bron gestart. Bijgevoegd de offerte op basis waarvan de financiering voor dit jaar geregeld is. </w:t>
+        <w:t xml:space="preserve">Sinds de vorige bijeenkomst van de stuurgroep is het programma </w:t>
+      </w:r>
+      <w:r>
+        <w:t>D</w:t>
+      </w:r>
+      <w:r>
+        <w:t xml:space="preserve">ata bij de bron gestart. Bijgevoegd de offerte op basis waarvan de financiering voor dit jaar geregeld is. </w:t>
       </w:r>
       <w:r>
         <w:t xml:space="preserve">Toelichting door Janneke </w:t>
@@ -425,21 +408,16 @@
     </w:p>
     <w:p>
       <w:r>
-        <w:t xml:space="preserve">Jasper geeft aan duidelijk verantwoordelijkheden </w:t>
-      </w:r>
-      <w:proofErr w:type="spellStart"/>
-      <w:r>
-        <w:t>afkaderen</w:t>
-      </w:r>
-      <w:proofErr w:type="spellEnd"/>
-      <w:r>
-        <w:t xml:space="preserve">. Hoe zit relatie deelnemers kennisplatform en opdracht Geonovum </w:t>
+        <w:t xml:space="preserve">Jasper geeft aan duidelijk verantwoordelijkheden afkaderen. Hoe zit relatie deelnemers kennisplatform en opdracht Geonovum </w:t>
       </w:r>
       <w:r>
         <w:t>B</w:t>
       </w:r>
       <w:r>
         <w:t>ZK</w:t>
+      </w:r>
+      <w:r>
+        <w:t xml:space="preserve"> </w:t>
       </w:r>
       <w:r>
         <w:t>(Actie Frank)</w:t>
@@ -453,50 +431,42 @@
         <w:pStyle w:val="Agendapunt"/>
       </w:pPr>
       <w:r>
-        <w:t xml:space="preserve">Verhouding </w:t>
-      </w:r>
-      <w:proofErr w:type="spellStart"/>
-      <w:r>
-        <w:t>governance</w:t>
-      </w:r>
-      <w:proofErr w:type="spellEnd"/>
-      <w:r>
-        <w:t xml:space="preserve"> Data bij de Bron en het Kennisplatform </w:t>
-      </w:r>
-      <w:proofErr w:type="spellStart"/>
-      <w:r>
-        <w:t>APIs</w:t>
-      </w:r>
-      <w:proofErr w:type="spellEnd"/>
+        <w:t>Verhouding governance Data bij de Bron en het Kennisplatform APIs</w:t>
+      </w:r>
     </w:p>
     <w:p>
       <w:r>
-        <w:t xml:space="preserve">Janneke Kromkamp (de programma manager Data bij de Bron) uitgenodigd voor deze vergadering van onze stuurgroep. Zij richt momenteel de </w:t>
-      </w:r>
-      <w:proofErr w:type="spellStart"/>
-      <w:r>
-        <w:t>governance</w:t>
-      </w:r>
-      <w:proofErr w:type="spellEnd"/>
-      <w:r>
-        <w:t xml:space="preserve"> van Data bij de Bron in en is ook de opdrachtgever voor de ondersteuning van het kennisplatform </w:t>
-      </w:r>
-      <w:proofErr w:type="spellStart"/>
-      <w:r>
-        <w:t>APIs</w:t>
-      </w:r>
-      <w:proofErr w:type="spellEnd"/>
-      <w:r>
-        <w:t>. We moeten gezamenlijk tot een goede samenwerkingsvorm komen.</w:t>
+        <w:t xml:space="preserve">Janneke Kromkamp (de programmamanager Data bij de Bron) </w:t>
+      </w:r>
+      <w:r>
+        <w:t xml:space="preserve">is </w:t>
+      </w:r>
+      <w:r>
+        <w:t>uitgenodigd voor deze vergadering van onze stuurgroep. Zij richt momenteel de governance van Data bij de Bron in en is ook de opdrachtgever voor de ondersteuning van het kennisplatform APIs. We moeten gezamenlijk tot een goede samenwerkingsvorm komen.</w:t>
       </w:r>
     </w:p>
     <w:p/>
     <w:p>
       <w:r>
-        <w:t xml:space="preserve">Suggestie om beide stuurgroepen te laten bestaan. </w:t>
-      </w:r>
-      <w:r>
-        <w:t xml:space="preserve">Stuurgroep behoud rol </w:t>
+        <w:t>Het voorstel is</w:t>
+      </w:r>
+      <w:r>
+        <w:t xml:space="preserve"> om beide stuurgroepen te laten bestaan. </w:t>
+      </w:r>
+      <w:r>
+        <w:t xml:space="preserve">Stuurgroep </w:t>
+      </w:r>
+      <w:r>
+        <w:t xml:space="preserve">Kennisplatform </w:t>
+      </w:r>
+      <w:r>
+        <w:t>behoud</w:t>
+      </w:r>
+      <w:r>
+        <w:t>t haar</w:t>
+      </w:r>
+      <w:r>
+        <w:t xml:space="preserve"> rol </w:t>
       </w:r>
       <w:r>
         <w:t xml:space="preserve">van het </w:t>
@@ -528,12 +498,15 @@
         <w:t>Bij strategie en beleid en communicatie zit er een grote overlap</w:t>
       </w:r>
       <w:r>
-        <w:t>, Daar zullen beiden iets van vinden waarbij stuurgroep kennisplatform advies kan uitbrengen aan Stuurgroep data bij de bron</w:t>
-      </w:r>
-      <w:r>
         <w:t>.</w:t>
       </w:r>
       <w:r>
+        <w:t xml:space="preserve"> Daar zullen beiden iets van vinden waarbij stuurgroep kennisplatform advies kan uitbrengen aan Stuurgroep data bij de bron</w:t>
+      </w:r>
+      <w:r>
+        <w:t>.</w:t>
+      </w:r>
+      <w:r>
         <w:t xml:space="preserve"> Beide groepen moeten ervoor zorgen </w:t>
       </w:r>
       <w:r>
@@ -543,15 +516,13 @@
         <w:t>der</w:t>
       </w:r>
       <w:r>
-        <w:t xml:space="preserve">werpen kennisplatform en Data bij de bron ook op standaardisatievlak </w:t>
-      </w:r>
-      <w:proofErr w:type="spellStart"/>
-      <w:r>
-        <w:t>bijelkaar</w:t>
-      </w:r>
-      <w:proofErr w:type="spellEnd"/>
-      <w:r>
-        <w:t xml:space="preserve"> blijven aansluiten.</w:t>
+        <w:t>werpen kennisplatform en Data bij de bron ook op standaardisatievlak bij</w:t>
+      </w:r>
+      <w:r>
+        <w:t xml:space="preserve"> </w:t>
+      </w:r>
+      <w:r>
+        <w:t>elkaar blijven aansluiten.</w:t>
       </w:r>
       <w:r>
         <w:t xml:space="preserve"> </w:t>
@@ -601,13 +572,14 @@
       <w:r>
         <w:t xml:space="preserve">is er voor de </w:t>
       </w:r>
-      <w:proofErr w:type="spellStart"/>
-      <w:r>
-        <w:t>bottom</w:t>
-      </w:r>
-      <w:proofErr w:type="spellEnd"/>
-      <w:r>
-        <w:t xml:space="preserve"> up benadering Data bij de Bron </w:t>
+      <w:r>
+        <w:t>bottom up benadering</w:t>
+      </w:r>
+      <w:r>
+        <w:t>,</w:t>
+      </w:r>
+      <w:r>
+        <w:t xml:space="preserve"> Data bij de Bron </w:t>
       </w:r>
       <w:r>
         <w:t>zorgt voor t</w:t>
@@ -618,11 +590,12 @@
       <w:r>
         <w:t xml:space="preserve">Stuurgroep kennisplatform </w:t>
       </w:r>
-      <w:proofErr w:type="spellStart"/>
-      <w:r>
-        <w:t>fungeerd</w:t>
-      </w:r>
-      <w:proofErr w:type="spellEnd"/>
+      <w:r>
+        <w:t>fungee</w:t>
+      </w:r>
+      <w:r>
+        <w:t>rt</w:t>
+      </w:r>
       <w:r>
         <w:t xml:space="preserve"> dus niet als opdrachtnemer</w:t>
       </w:r>
@@ -633,7 +606,7 @@
         <w:t xml:space="preserve">als </w:t>
       </w:r>
       <w:r>
-        <w:t>klankbord groep voor stuurgroep</w:t>
+        <w:t>klankbordgroep voor stuurgroep</w:t>
       </w:r>
       <w:r>
         <w:t xml:space="preserve"> Data bij de bron</w:t>
@@ -642,49 +615,39 @@
         <w:t xml:space="preserve">. </w:t>
       </w:r>
       <w:r>
-        <w:t xml:space="preserve">De stuurgroep van het kennisplatform </w:t>
-      </w:r>
-      <w:proofErr w:type="spellStart"/>
-      <w:r>
-        <w:t>APIs</w:t>
-      </w:r>
-      <w:proofErr w:type="spellEnd"/>
+        <w:t xml:space="preserve">De stuurgroep van het kennisplatform APIs </w:t>
+      </w:r>
+      <w:r>
+        <w:t>z</w:t>
+      </w:r>
+      <w:r>
+        <w:t xml:space="preserve">orgt voor </w:t>
+      </w:r>
+      <w:r>
+        <w:t>continuïteit</w:t>
+      </w:r>
+      <w:r>
+        <w:t xml:space="preserve"> van </w:t>
+      </w:r>
+      <w:r>
+        <w:t xml:space="preserve">het </w:t>
+      </w:r>
+      <w:r>
+        <w:t xml:space="preserve">kennisplatform ook na Data bij de bron. </w:t>
+      </w:r>
+      <w:r>
+        <w:t>Stuurgroep</w:t>
+      </w:r>
+      <w:r>
+        <w:t xml:space="preserve"> van het kennisplatform APIs</w:t>
+      </w:r>
+      <w:r>
+        <w:t xml:space="preserve"> kijkt ook naar stakeholders breder dan Data bij de Bron.</w:t>
+      </w:r>
       <w:r>
         <w:t xml:space="preserve"> </w:t>
       </w:r>
       <w:r>
-        <w:t xml:space="preserve">Zorgt voor </w:t>
-      </w:r>
-      <w:r>
-        <w:t>continuïteit</w:t>
-      </w:r>
-      <w:r>
-        <w:t xml:space="preserve"> van </w:t>
-      </w:r>
-      <w:r>
-        <w:t xml:space="preserve">het </w:t>
-      </w:r>
-      <w:r>
-        <w:t xml:space="preserve">kennisplatform ook na Data bij de bron. </w:t>
-      </w:r>
-      <w:r>
-        <w:t>Stuurgroep</w:t>
-      </w:r>
-      <w:r>
-        <w:t xml:space="preserve"> van het kennisplatform </w:t>
-      </w:r>
-      <w:proofErr w:type="spellStart"/>
-      <w:r>
-        <w:t>APIs</w:t>
-      </w:r>
-      <w:proofErr w:type="spellEnd"/>
-      <w:r>
-        <w:t xml:space="preserve"> kijkt ook naar stakeholders breder dan Data bij de Bron.</w:t>
-      </w:r>
-      <w:r>
-        <w:t xml:space="preserve"> </w:t>
-      </w:r>
-      <w:r>
         <w:t xml:space="preserve">Voor </w:t>
       </w:r>
       <w:r>
@@ -694,7 +657,13 @@
         <w:t>strategie en beleid</w:t>
       </w:r>
       <w:r>
-        <w:t xml:space="preserve"> geld dat deze</w:t>
+        <w:t xml:space="preserve"> geld</w:t>
+      </w:r>
+      <w:r>
+        <w:t>t</w:t>
+      </w:r>
+      <w:r>
+        <w:t xml:space="preserve"> dat deze</w:t>
       </w:r>
       <w:r>
         <w:t xml:space="preserve"> verantwoording af</w:t>
@@ -703,29 +672,13 @@
         <w:t>legt</w:t>
       </w:r>
       <w:r>
-        <w:t xml:space="preserve"> aan </w:t>
-      </w:r>
-      <w:proofErr w:type="spellStart"/>
-      <w:r>
-        <w:t>struu</w:t>
+        <w:t xml:space="preserve"> aan stuu</w:t>
       </w:r>
       <w:r>
         <w:t>r</w:t>
       </w:r>
       <w:r>
-        <w:t>groep</w:t>
-      </w:r>
-      <w:proofErr w:type="spellEnd"/>
-      <w:r>
-        <w:t xml:space="preserve"> kennisplatform </w:t>
-      </w:r>
-      <w:proofErr w:type="spellStart"/>
-      <w:r>
-        <w:t>APIs</w:t>
-      </w:r>
-      <w:proofErr w:type="spellEnd"/>
-      <w:r>
-        <w:t xml:space="preserve">. </w:t>
+        <w:t xml:space="preserve">groep kennisplatform APIs. </w:t>
       </w:r>
       <w:r>
         <w:t>We moeten de onafhankelijkheid bewaken.</w:t>
@@ -799,15 +752,7 @@
         <w:t xml:space="preserve">Trekkers plenair laten </w:t>
       </w:r>
       <w:r>
-        <w:t xml:space="preserve">terugkoppelen door </w:t>
-      </w:r>
-      <w:proofErr w:type="spellStart"/>
-      <w:r>
-        <w:t>werkgroeptrekkers</w:t>
-      </w:r>
-      <w:proofErr w:type="spellEnd"/>
-      <w:r>
-        <w:t>.</w:t>
+        <w:t>terugkoppelen door werkgroeptrekkers.</w:t>
       </w:r>
       <w:r>
         <w:t xml:space="preserve"> </w:t>
@@ -817,13 +762,8 @@
       <w:r>
         <w:t xml:space="preserve">Voor de </w:t>
       </w:r>
-      <w:proofErr w:type="spellStart"/>
-      <w:r>
-        <w:t>Geomodule</w:t>
-      </w:r>
-      <w:proofErr w:type="spellEnd"/>
-      <w:r>
-        <w:t xml:space="preserve"> </w:t>
+      <w:r>
+        <w:t xml:space="preserve">Geomodule </w:t>
       </w:r>
       <w:r>
         <w:t xml:space="preserve">is </w:t>
@@ -893,15 +833,7 @@
         <w:t xml:space="preserve"> </w:t>
       </w:r>
       <w:r>
-        <w:t xml:space="preserve">Ambitie, volgend jaar met strategie en beleid op </w:t>
-      </w:r>
-      <w:proofErr w:type="spellStart"/>
-      <w:r>
-        <w:t>iBestuur</w:t>
-      </w:r>
-      <w:proofErr w:type="spellEnd"/>
-      <w:r>
-        <w:t xml:space="preserve"> congres staan.</w:t>
+        <w:t>Ambitie, volgend jaar met strategie en beleid op iBestuur congres staan.</w:t>
       </w:r>
       <w:r>
         <w:t xml:space="preserve"> Proberen sessies op te nemen.</w:t>
@@ -939,22 +871,7 @@
       </w:r>
       <w:r>
         <w:tab/>
-      </w:r>
-      <w:proofErr w:type="spellStart"/>
-      <w:r>
-        <w:t>Geo</w:t>
-      </w:r>
-      <w:proofErr w:type="spellEnd"/>
-      <w:r>
-        <w:t xml:space="preserve"> extensie op de REST API design </w:t>
-      </w:r>
-      <w:proofErr w:type="spellStart"/>
-      <w:r>
-        <w:t>rules</w:t>
-      </w:r>
-      <w:proofErr w:type="spellEnd"/>
-      <w:r>
-        <w:t>.</w:t>
+        <w:t>Geo extensie op de REST API design rules.</w:t>
       </w:r>
       <w:r>
         <w:t xml:space="preserve"> (actie frank extra onder aandacht brengen)</w:t>
@@ -983,23 +900,7 @@
       </w:r>
       <w:r>
         <w:tab/>
-        <w:t xml:space="preserve">Versie 2 van de API </w:t>
-      </w:r>
-      <w:proofErr w:type="spellStart"/>
-      <w:r>
-        <w:t>designrules</w:t>
-      </w:r>
-      <w:proofErr w:type="spellEnd"/>
-      <w:r>
-        <w:t xml:space="preserve">. Deze bestaat uit een </w:t>
-      </w:r>
-      <w:proofErr w:type="spellStart"/>
-      <w:r>
-        <w:t>core</w:t>
-      </w:r>
-      <w:proofErr w:type="spellEnd"/>
-      <w:r>
-        <w:t xml:space="preserve">, gebaseerd op de standaard die nu al op de lijst verplichte standaarden staat. In de nieuwe versie wordt de basis gelegd voor een modulaire aanpak en worden waar </w:t>
+        <w:t xml:space="preserve">Versie 2 van de API designrules. Deze bestaat uit een core, gebaseerd op de standaard die nu al op de lijst verplichte standaarden staat. In de nieuwe versie wordt de basis gelegd voor een modulaire aanpak en worden waar </w:t>
       </w:r>
       <w:r>
         <w:tab/>
@@ -1033,42 +934,10 @@
       </w:r>
       <w:r>
         <w:tab/>
-        <w:t xml:space="preserve">Een demonstratie van het gebruik van </w:t>
-      </w:r>
-      <w:proofErr w:type="spellStart"/>
-      <w:r>
-        <w:t>APIs</w:t>
-      </w:r>
-      <w:proofErr w:type="spellEnd"/>
-      <w:r>
-        <w:t xml:space="preserve"> in de praktijk, waarbij REST API Design </w:t>
-      </w:r>
-      <w:proofErr w:type="spellStart"/>
-      <w:r>
-        <w:t>rules</w:t>
-      </w:r>
-      <w:proofErr w:type="spellEnd"/>
-      <w:r>
-        <w:t xml:space="preserve"> en eventuele andere onderdelen van de API strategie worden toegepast.</w:t>
-      </w:r>
-      <w:r>
-        <w:t xml:space="preserve"> Vraag aan </w:t>
-      </w:r>
-      <w:proofErr w:type="spellStart"/>
-      <w:r>
-        <w:t>stuurgroepleden</w:t>
-      </w:r>
-      <w:proofErr w:type="spellEnd"/>
-      <w:r>
-        <w:t xml:space="preserve"> denk na over mogelijke </w:t>
-      </w:r>
-      <w:proofErr w:type="spellStart"/>
-      <w:r>
-        <w:t>PoCs</w:t>
-      </w:r>
-      <w:proofErr w:type="spellEnd"/>
-      <w:r>
-        <w:t>.</w:t>
+        <w:t>Een demonstratie van het gebruik van APIs in de praktijk, waarbij REST API Design rules en eventuele andere onderdelen van de API strategie worden toegepast.</w:t>
+      </w:r>
+      <w:r>
+        <w:t xml:space="preserve"> Vraag aan stuurgroepleden denk na over mogelijke PoCs.</w:t>
       </w:r>
     </w:p>
     <w:p>
@@ -1090,15 +959,8 @@
     <w:p/>
     <w:p>
       <w:r>
-        <w:t xml:space="preserve">  We maken op een aantal van deze punten goede voortgang. Moeten we hierop nog bijsturen en/of nieuwe punten op onze lijst zetten. Zie ons </w:t>
-      </w:r>
-      <w:proofErr w:type="spellStart"/>
-      <w:r>
-        <w:t>Kanban</w:t>
-      </w:r>
-      <w:proofErr w:type="spellEnd"/>
-      <w:r>
-        <w:t xml:space="preserve"> bord voor geïdentificeerde onderwerpen en voortgang </w:t>
+        <w:lastRenderedPageBreak/>
+        <w:t xml:space="preserve">  We maken op een aantal van deze punten goede voortgang. Moeten we hierop nog bijsturen en/of nieuwe punten op onze lijst zetten. Zie ons Kanban bord voor geïdentificeerde onderwerpen en voortgang </w:t>
       </w:r>
       <w:hyperlink r:id="rId10" w:history="1">
         <w:r>
@@ -1114,15 +976,7 @@
         <w:t xml:space="preserve">Conclusie is dat we pas een nieuwe onderwerp als prioriteit aanmerken als er een </w:t>
       </w:r>
       <w:r>
-        <w:t xml:space="preserve">bestaande compleet is. De verwachting is dat dit voor de </w:t>
-      </w:r>
-      <w:proofErr w:type="spellStart"/>
-      <w:r>
-        <w:t>Geo</w:t>
-      </w:r>
-      <w:proofErr w:type="spellEnd"/>
-      <w:r>
-        <w:t xml:space="preserve"> extensie als eerste het geval zal zijn.</w:t>
+        <w:t>bestaande compleet is. De verwachting is dat dit voor de Geo extensie als eerste het geval zal zijn.</w:t>
       </w:r>
     </w:p>
     <w:p>
@@ -1682,37 +1536,12 @@
               <w:szCs w:val="12"/>
             </w:rPr>
           </w:pPr>
-          <w:proofErr w:type="spellStart"/>
           <w:r>
             <w:rPr>
               <w:sz w:val="12"/>
               <w:szCs w:val="12"/>
             </w:rPr>
-            <w:t>Barchman</w:t>
-          </w:r>
-          <w:proofErr w:type="spellEnd"/>
-          <w:r>
-            <w:rPr>
-              <w:sz w:val="12"/>
-              <w:szCs w:val="12"/>
-            </w:rPr>
-            <w:t xml:space="preserve"> </w:t>
-          </w:r>
-          <w:proofErr w:type="spellStart"/>
-          <w:r>
-            <w:rPr>
-              <w:sz w:val="12"/>
-              <w:szCs w:val="12"/>
-            </w:rPr>
-            <w:t>Wuytierslaan</w:t>
-          </w:r>
-          <w:proofErr w:type="spellEnd"/>
-          <w:r>
-            <w:rPr>
-              <w:sz w:val="12"/>
-              <w:szCs w:val="12"/>
-            </w:rPr>
-            <w:t xml:space="preserve"> 10</w:t>
+            <w:t>Barchman Wuytierslaan 10</w:t>
           </w:r>
         </w:p>
       </w:tc>
@@ -5595,112 +5424,112 @@
       </w:rPr>
     </w:lvl>
   </w:abstractNum>
-  <w:num w:numId="1" w16cid:durableId="2049453391">
+  <w:num w:numId="1" w16cid:durableId="508718078">
     <w:abstractNumId w:val="9"/>
   </w:num>
-  <w:num w:numId="2" w16cid:durableId="536815863">
+  <w:num w:numId="2" w16cid:durableId="1291519729">
     <w:abstractNumId w:val="7"/>
   </w:num>
-  <w:num w:numId="3" w16cid:durableId="137115910">
+  <w:num w:numId="3" w16cid:durableId="837428856">
     <w:abstractNumId w:val="6"/>
   </w:num>
-  <w:num w:numId="4" w16cid:durableId="1504126057">
+  <w:num w:numId="4" w16cid:durableId="1549610908">
     <w:abstractNumId w:val="5"/>
   </w:num>
-  <w:num w:numId="5" w16cid:durableId="564879742">
+  <w:num w:numId="5" w16cid:durableId="854464838">
     <w:abstractNumId w:val="33"/>
   </w:num>
-  <w:num w:numId="6" w16cid:durableId="464784183">
+  <w:num w:numId="6" w16cid:durableId="773866708">
     <w:abstractNumId w:val="24"/>
   </w:num>
-  <w:num w:numId="7" w16cid:durableId="387580587">
+  <w:num w:numId="7" w16cid:durableId="1758206191">
     <w:abstractNumId w:val="17"/>
   </w:num>
-  <w:num w:numId="8" w16cid:durableId="1600941425">
+  <w:num w:numId="8" w16cid:durableId="748040976">
     <w:abstractNumId w:val="22"/>
   </w:num>
-  <w:num w:numId="9" w16cid:durableId="1136528597">
+  <w:num w:numId="9" w16cid:durableId="1088697129">
     <w:abstractNumId w:val="4"/>
   </w:num>
-  <w:num w:numId="10" w16cid:durableId="2049720570">
+  <w:num w:numId="10" w16cid:durableId="1567035629">
     <w:abstractNumId w:val="8"/>
   </w:num>
-  <w:num w:numId="11" w16cid:durableId="1526943212">
+  <w:num w:numId="11" w16cid:durableId="1038553201">
     <w:abstractNumId w:val="3"/>
   </w:num>
-  <w:num w:numId="12" w16cid:durableId="1629124706">
+  <w:num w:numId="12" w16cid:durableId="329411550">
     <w:abstractNumId w:val="2"/>
   </w:num>
-  <w:num w:numId="13" w16cid:durableId="465899167">
+  <w:num w:numId="13" w16cid:durableId="289283780">
     <w:abstractNumId w:val="1"/>
   </w:num>
-  <w:num w:numId="14" w16cid:durableId="121308771">
+  <w:num w:numId="14" w16cid:durableId="1098409289">
     <w:abstractNumId w:val="0"/>
   </w:num>
-  <w:num w:numId="15" w16cid:durableId="631785099">
+  <w:num w:numId="15" w16cid:durableId="156851016">
     <w:abstractNumId w:val="27"/>
   </w:num>
-  <w:num w:numId="16" w16cid:durableId="260721211">
+  <w:num w:numId="16" w16cid:durableId="1752702857">
     <w:abstractNumId w:val="16"/>
   </w:num>
-  <w:num w:numId="17" w16cid:durableId="68236170">
+  <w:num w:numId="17" w16cid:durableId="666061003">
     <w:abstractNumId w:val="12"/>
   </w:num>
-  <w:num w:numId="18" w16cid:durableId="976954759">
+  <w:num w:numId="18" w16cid:durableId="555051600">
     <w:abstractNumId w:val="26"/>
   </w:num>
-  <w:num w:numId="19" w16cid:durableId="192810968">
+  <w:num w:numId="19" w16cid:durableId="1010258331">
     <w:abstractNumId w:val="35"/>
   </w:num>
-  <w:num w:numId="20" w16cid:durableId="392239193">
+  <w:num w:numId="20" w16cid:durableId="2034720507">
     <w:abstractNumId w:val="30"/>
   </w:num>
-  <w:num w:numId="21" w16cid:durableId="414938383">
+  <w:num w:numId="21" w16cid:durableId="1098332597">
     <w:abstractNumId w:val="14"/>
   </w:num>
-  <w:num w:numId="22" w16cid:durableId="547766372">
+  <w:num w:numId="22" w16cid:durableId="72314325">
     <w:abstractNumId w:val="10"/>
   </w:num>
-  <w:num w:numId="23" w16cid:durableId="395275291">
+  <w:num w:numId="23" w16cid:durableId="182868223">
     <w:abstractNumId w:val="15"/>
   </w:num>
-  <w:num w:numId="24" w16cid:durableId="891775493">
+  <w:num w:numId="24" w16cid:durableId="76052334">
     <w:abstractNumId w:val="28"/>
   </w:num>
-  <w:num w:numId="25" w16cid:durableId="271325065">
+  <w:num w:numId="25" w16cid:durableId="1623657928">
     <w:abstractNumId w:val="18"/>
   </w:num>
-  <w:num w:numId="26" w16cid:durableId="1509441521">
+  <w:num w:numId="26" w16cid:durableId="101151373">
     <w:abstractNumId w:val="21"/>
   </w:num>
-  <w:num w:numId="27" w16cid:durableId="1204750432">
+  <w:num w:numId="27" w16cid:durableId="192033710">
     <w:abstractNumId w:val="13"/>
   </w:num>
-  <w:num w:numId="28" w16cid:durableId="876308743">
+  <w:num w:numId="28" w16cid:durableId="778792950">
     <w:abstractNumId w:val="11"/>
   </w:num>
-  <w:num w:numId="29" w16cid:durableId="1826774935">
+  <w:num w:numId="29" w16cid:durableId="1807776798">
     <w:abstractNumId w:val="32"/>
   </w:num>
-  <w:num w:numId="30" w16cid:durableId="1264074454">
+  <w:num w:numId="30" w16cid:durableId="805439445">
     <w:abstractNumId w:val="23"/>
   </w:num>
-  <w:num w:numId="31" w16cid:durableId="755371005">
+  <w:num w:numId="31" w16cid:durableId="327099523">
     <w:abstractNumId w:val="20"/>
   </w:num>
-  <w:num w:numId="32" w16cid:durableId="1295058770">
+  <w:num w:numId="32" w16cid:durableId="400450683">
     <w:abstractNumId w:val="29"/>
   </w:num>
-  <w:num w:numId="33" w16cid:durableId="1658727704">
+  <w:num w:numId="33" w16cid:durableId="452678761">
     <w:abstractNumId w:val="31"/>
   </w:num>
-  <w:num w:numId="34" w16cid:durableId="790243068">
+  <w:num w:numId="34" w16cid:durableId="675353348">
     <w:abstractNumId w:val="34"/>
   </w:num>
-  <w:num w:numId="35" w16cid:durableId="780026106">
+  <w:num w:numId="35" w16cid:durableId="307637937">
     <w:abstractNumId w:val="25"/>
   </w:num>
-  <w:num w:numId="36" w16cid:durableId="1865941777">
+  <w:num w:numId="36" w16cid:durableId="972755665">
     <w:abstractNumId w:val="19"/>
   </w:num>
   <w:numIdMacAtCleanup w:val="18"/>

</xml_diff>